<commit_message>
Updated resume and work experience
</commit_message>
<xml_diff>
--- a/www/documents/Jack_Kotheimer_Cover_Letter.docx
+++ b/www/documents/Jack_Kotheimer_Cover_Letter.docx
@@ -140,67 +140,81 @@
           <w:szCs w:val="24"/>
           <w:lang w:val="en-US" w:eastAsia="zh-CN" w:bidi="hi-IN"/>
         </w:rPr>
-        <w:t>Thursday, October 8th</w:t>
-      </w:r>
-      <w:r>
-        <w:rPr>
-          <w:rFonts w:eastAsia="Noto Sans" w:cs="Noto Sans Devanagari"/>
-          <w:color w:val="auto"/>
-          <w:kern w:val="2"/>
-          <w:sz w:val="24"/>
-          <w:szCs w:val="24"/>
-          <w:lang w:val="en-US" w:eastAsia="zh-CN" w:bidi="hi-IN"/>
-        </w:rPr>
-        <w:t>, 2020</w:t>
-      </w:r>
-    </w:p>
-    <w:p>
-      <w:pPr>
-        <w:pStyle w:val="Normal"/>
-        <w:bidi w:val="0"/>
-        <w:jc w:val="left"/>
-        <w:rPr/>
-      </w:pPr>
-      <w:r>
-        <w:rPr/>
-      </w:r>
-    </w:p>
-    <w:p>
-      <w:pPr>
-        <w:pStyle w:val="Normal"/>
-        <w:bidi w:val="0"/>
-        <w:jc w:val="left"/>
-        <w:rPr/>
-      </w:pPr>
-      <w:r>
-        <w:rPr>
-          <w:rFonts w:eastAsia="Noto Sans" w:cs="Noto Sans Devanagari"/>
-          <w:color w:val="auto"/>
-          <w:kern w:val="2"/>
-          <w:sz w:val="24"/>
-          <w:szCs w:val="24"/>
-          <w:lang w:val="en-US" w:eastAsia="zh-CN" w:bidi="hi-IN"/>
-        </w:rPr>
-        <w:t>Dear</w:t>
-      </w:r>
-      <w:r>
-        <w:rPr/>
-        <w:t xml:space="preserve"> </w:t>
-      </w:r>
-      <w:r>
-        <w:rPr/>
-        <w:t>XR Trading</w:t>
-      </w:r>
-      <w:r>
-        <w:rPr>
-          <w:rFonts w:eastAsia="Noto Sans" w:cs="Noto Sans Devanagari"/>
-          <w:color w:val="auto"/>
-          <w:kern w:val="2"/>
-          <w:sz w:val="24"/>
-          <w:szCs w:val="24"/>
-          <w:lang w:val="en-US" w:eastAsia="zh-CN" w:bidi="hi-IN"/>
-        </w:rPr>
-        <w:t xml:space="preserve"> hiring manager</w:t>
+        <w:t>T</w:t>
+      </w:r>
+      <w:r>
+        <w:rPr>
+          <w:rFonts w:eastAsia="Noto Sans" w:cs="Noto Sans Devanagari"/>
+          <w:color w:val="auto"/>
+          <w:kern w:val="2"/>
+          <w:sz w:val="24"/>
+          <w:szCs w:val="24"/>
+          <w:lang w:val="en-US" w:eastAsia="zh-CN" w:bidi="hi-IN"/>
+        </w:rPr>
+        <w:t>uesday,</w:t>
+      </w:r>
+      <w:r>
+        <w:rPr>
+          <w:rFonts w:eastAsia="Noto Sans" w:cs="Noto Sans Devanagari"/>
+          <w:color w:val="auto"/>
+          <w:kern w:val="2"/>
+          <w:sz w:val="24"/>
+          <w:szCs w:val="24"/>
+          <w:lang w:val="en-US" w:eastAsia="zh-CN" w:bidi="hi-IN"/>
+        </w:rPr>
+        <w:t xml:space="preserve"> October </w:t>
+      </w:r>
+      <w:r>
+        <w:rPr>
+          <w:rFonts w:eastAsia="Noto Sans" w:cs="Noto Sans Devanagari"/>
+          <w:color w:val="auto"/>
+          <w:kern w:val="2"/>
+          <w:sz w:val="24"/>
+          <w:szCs w:val="24"/>
+          <w:lang w:val="en-US" w:eastAsia="zh-CN" w:bidi="hi-IN"/>
+        </w:rPr>
+        <w:t>27</w:t>
+      </w:r>
+      <w:r>
+        <w:rPr>
+          <w:rFonts w:eastAsia="Noto Sans" w:cs="Noto Sans Devanagari"/>
+          <w:color w:val="auto"/>
+          <w:kern w:val="2"/>
+          <w:sz w:val="24"/>
+          <w:szCs w:val="24"/>
+          <w:lang w:val="en-US" w:eastAsia="zh-CN" w:bidi="hi-IN"/>
+        </w:rPr>
+        <w:t>th, 2020</w:t>
+      </w:r>
+    </w:p>
+    <w:p>
+      <w:pPr>
+        <w:pStyle w:val="Normal"/>
+        <w:bidi w:val="0"/>
+        <w:jc w:val="left"/>
+        <w:rPr/>
+      </w:pPr>
+      <w:r>
+        <w:rPr/>
+      </w:r>
+    </w:p>
+    <w:p>
+      <w:pPr>
+        <w:pStyle w:val="Normal"/>
+        <w:bidi w:val="0"/>
+        <w:jc w:val="left"/>
+        <w:rPr/>
+      </w:pPr>
+      <w:r>
+        <w:rPr>
+          <w:rFonts w:eastAsia="Noto Sans" w:cs="Noto Sans Devanagari"/>
+          <w:color w:val="auto"/>
+          <w:kern w:val="2"/>
+          <w:sz w:val="24"/>
+          <w:szCs w:val="24"/>
+          <w:lang w:val="en-US" w:eastAsia="zh-CN" w:bidi="hi-IN"/>
+        </w:rPr>
+        <w:t>Dear hiring manager</w:t>
       </w:r>
       <w:r>
         <w:rPr/>
@@ -226,129 +240,136 @@
         <w:rPr/>
       </w:pPr>
       <w:r>
-        <w:rPr/>
-        <w:t xml:space="preserve">With regards to your need for a </w:t>
-      </w:r>
-      <w:r>
-        <w:rPr>
-          <w:rFonts w:eastAsia="Noto Sans" w:cs="Noto Sans Devanagari"/>
-          <w:color w:val="auto"/>
-          <w:kern w:val="2"/>
-          <w:sz w:val="24"/>
-          <w:szCs w:val="24"/>
-          <w:lang w:val="en-US" w:eastAsia="zh-CN" w:bidi="hi-IN"/>
-        </w:rPr>
-        <w:t>software engineer</w:t>
-      </w:r>
-      <w:r>
-        <w:rPr>
-          <w:rFonts w:eastAsia="Noto Sans" w:cs="Noto Sans Devanagari"/>
-          <w:color w:val="auto"/>
-          <w:kern w:val="2"/>
-          <w:sz w:val="24"/>
-          <w:szCs w:val="24"/>
-          <w:lang w:val="en-US" w:eastAsia="zh-CN" w:bidi="hi-IN"/>
-        </w:rPr>
-        <w:t>,</w:t>
-      </w:r>
-      <w:r>
-        <w:rPr/>
-        <w:t xml:space="preserve"> I write you this letter in which, instead of reiterating my resume, I will give your mind a break and tell you my favorite things about myself.</w:t>
-      </w:r>
-    </w:p>
-    <w:p>
-      <w:pPr>
-        <w:pStyle w:val="Normal"/>
-        <w:bidi w:val="0"/>
-        <w:jc w:val="left"/>
-        <w:rPr/>
-      </w:pPr>
-      <w:r>
-        <w:rPr/>
-      </w:r>
-    </w:p>
-    <w:p>
-      <w:pPr>
-        <w:pStyle w:val="Normal"/>
-        <w:bidi w:val="0"/>
-        <w:jc w:val="left"/>
-        <w:rPr/>
-      </w:pPr>
-      <w:r>
-        <w:rPr/>
-        <w:t xml:space="preserve">I am the person who not only sits down and happily hacks away at the work that has been given to me, but I really enjoy bringing people together. Working in teams is something I genuinely look forward to because I love turning awkward and uncomfortable idea pitches into more dynamic and natural conversations about the best ways to attack a problem. Development teams should never be approached as “my idea vs. your idea” - its more like “our ideas vs. the problem”. </w:t>
-      </w:r>
-    </w:p>
-    <w:p>
-      <w:pPr>
-        <w:pStyle w:val="Normal"/>
-        <w:bidi w:val="0"/>
-        <w:jc w:val="left"/>
-        <w:rPr/>
-      </w:pPr>
-      <w:r>
-        <w:rPr/>
-      </w:r>
-    </w:p>
-    <w:p>
-      <w:pPr>
-        <w:pStyle w:val="Normal"/>
-        <w:bidi w:val="0"/>
-        <w:jc w:val="left"/>
-        <w:rPr/>
-      </w:pPr>
-      <w:r>
-        <w:rPr/>
-        <w:t>Speaking of problems, I love solving problems for fun - I can solve a Rubik's cube in under 25 seconds, a skill I decided to teach myself one day because I was between coding projects. On the more technical side (and at the risk of being ~</w:t>
-      </w:r>
-      <w:r>
-        <w:rPr>
-          <w:i/>
-          <w:iCs/>
-        </w:rPr>
-        <w:t>that guy</w:t>
-      </w:r>
-      <w:r>
-        <w:rPr/>
-        <w:t>~), I have Arch Linux installed on all of my machines, which, if you are familiar with Arch Linux, is a hell of a puzzle to install on it's own. At the end of the day, I want to contribute my skillset to a greater cause.</w:t>
-      </w:r>
-    </w:p>
-    <w:p>
-      <w:pPr>
-        <w:pStyle w:val="Normal"/>
-        <w:bidi w:val="0"/>
-        <w:jc w:val="left"/>
-        <w:rPr/>
-      </w:pPr>
-      <w:r>
-        <w:rPr/>
-      </w:r>
-    </w:p>
-    <w:p>
-      <w:pPr>
-        <w:pStyle w:val="Normal"/>
-        <w:bidi w:val="0"/>
-        <w:jc w:val="left"/>
-        <w:rPr/>
-      </w:pPr>
-      <w:r>
-        <w:rPr/>
-        <w:t xml:space="preserve">If you’ve made it this far, thank you for your time – my resume is attached and will tell you more about my professional accomplishments. I look forward to the opportunity to discuss my qualifications </w:t>
-      </w:r>
-      <w:r>
-        <w:rPr>
-          <w:rFonts w:eastAsia="Noto Sans" w:cs="Noto Sans Devanagari"/>
-          <w:color w:val="auto"/>
-          <w:kern w:val="2"/>
-          <w:sz w:val="24"/>
-          <w:szCs w:val="24"/>
-          <w:lang w:val="en-US" w:eastAsia="zh-CN" w:bidi="hi-IN"/>
-        </w:rPr>
-        <w:t>with you further</w:t>
-      </w:r>
-      <w:r>
-        <w:rPr/>
-        <w:t>.</w:t>
+        <w:rPr>
+          <w:rFonts w:eastAsia="Noto Sans" w:cs="Noto Sans Devanagari"/>
+          <w:color w:val="auto"/>
+          <w:kern w:val="2"/>
+          <w:sz w:val="24"/>
+          <w:szCs w:val="24"/>
+          <w:lang w:val="en-US" w:eastAsia="zh-CN" w:bidi="hi-IN"/>
+        </w:rPr>
+        <w:t xml:space="preserve">I’m assuming you’ve read too many of these, so I’ll give your mind a break and just talk. My name is Jack, </w:t>
+      </w:r>
+      <w:r>
+        <w:rPr>
+          <w:rFonts w:eastAsia="Noto Sans" w:cs="Noto Sans Devanagari"/>
+          <w:color w:val="auto"/>
+          <w:kern w:val="2"/>
+          <w:sz w:val="24"/>
+          <w:szCs w:val="24"/>
+          <w:lang w:val="en-US" w:eastAsia="zh-CN" w:bidi="hi-IN"/>
+        </w:rPr>
+        <w:t>I identify as a punk nerd</w:t>
+      </w:r>
+      <w:r>
+        <w:rPr>
+          <w:rFonts w:eastAsia="Noto Sans" w:cs="Noto Sans Devanagari"/>
+          <w:color w:val="auto"/>
+          <w:kern w:val="2"/>
+          <w:sz w:val="24"/>
+          <w:szCs w:val="24"/>
+          <w:lang w:val="en-US" w:eastAsia="zh-CN" w:bidi="hi-IN"/>
+        </w:rPr>
+        <w:t xml:space="preserve">. </w:t>
+      </w:r>
+      <w:r>
+        <w:rPr>
+          <w:rFonts w:eastAsia="Noto Sans" w:cs="Noto Sans Devanagari"/>
+          <w:color w:val="auto"/>
+          <w:kern w:val="2"/>
+          <w:sz w:val="24"/>
+          <w:szCs w:val="24"/>
+          <w:lang w:val="en-US" w:eastAsia="zh-CN" w:bidi="hi-IN"/>
+        </w:rPr>
+        <w:t xml:space="preserve">Want to know whats blasting through my headphones while I’m trying to meet deadlines at 4:00 am? Probably Blink-182 or the Offspring or something. </w:t>
+      </w:r>
+      <w:r>
+        <w:rPr>
+          <w:rFonts w:eastAsia="Noto Sans" w:cs="Noto Sans Devanagari"/>
+          <w:color w:val="auto"/>
+          <w:kern w:val="2"/>
+          <w:sz w:val="24"/>
+          <w:szCs w:val="24"/>
+          <w:lang w:val="en-US" w:eastAsia="zh-CN" w:bidi="hi-IN"/>
+        </w:rPr>
+        <w:t xml:space="preserve">After I finish that task, I’ll hop on a drum kit or a skateboard and let out some stress. Why choose those activities to fill my time? So I can think about the problems I need to solve behind this monitor. </w:t>
+      </w:r>
+      <w:r>
+        <w:rPr>
+          <w:rFonts w:eastAsia="Noto Sans" w:cs="Noto Sans Devanagari"/>
+          <w:color w:val="auto"/>
+          <w:kern w:val="2"/>
+          <w:sz w:val="24"/>
+          <w:szCs w:val="24"/>
+          <w:lang w:val="en-US" w:eastAsia="zh-CN" w:bidi="hi-IN"/>
+        </w:rPr>
+        <w:softHyphen/>
+      </w:r>
+      <w:r>
+        <w:rPr>
+          <w:rFonts w:eastAsia="Noto Sans" w:cs="Noto Sans Devanagari"/>
+          <w:color w:val="auto"/>
+          <w:kern w:val="2"/>
+          <w:sz w:val="24"/>
+          <w:szCs w:val="24"/>
+          <w:lang w:val="en-US" w:eastAsia="zh-CN" w:bidi="hi-IN"/>
+        </w:rPr>
+        <w:t xml:space="preserve">Getting lost in thought is like 50% of my existence. Solving those problems is </w:t>
+      </w:r>
+      <w:r>
+        <w:rPr>
+          <w:rFonts w:eastAsia="Noto Sans" w:cs="Noto Sans Devanagari"/>
+          <w:color w:val="auto"/>
+          <w:kern w:val="2"/>
+          <w:sz w:val="24"/>
+          <w:szCs w:val="24"/>
+          <w:lang w:val="en-US" w:eastAsia="zh-CN" w:bidi="hi-IN"/>
+        </w:rPr>
+        <w:t xml:space="preserve">like a game to me. Not just the whole ~getting it to work properly~ part, but the part where other people have to read, understand, and maintain </w:t>
+      </w:r>
+      <w:r>
+        <w:rPr>
+          <w:rFonts w:eastAsia="Noto Sans" w:cs="Noto Sans Devanagari"/>
+          <w:color w:val="auto"/>
+          <w:kern w:val="2"/>
+          <w:sz w:val="24"/>
+          <w:szCs w:val="24"/>
+          <w:lang w:val="en-US" w:eastAsia="zh-CN" w:bidi="hi-IN"/>
+        </w:rPr>
+        <w:t>my work</w:t>
+      </w:r>
+      <w:r>
+        <w:rPr>
+          <w:rFonts w:eastAsia="Noto Sans" w:cs="Noto Sans Devanagari"/>
+          <w:color w:val="auto"/>
+          <w:kern w:val="2"/>
+          <w:sz w:val="24"/>
+          <w:szCs w:val="24"/>
+          <w:lang w:val="en-US" w:eastAsia="zh-CN" w:bidi="hi-IN"/>
+        </w:rPr>
+        <w:t xml:space="preserve">. That’s the real challenge, and that’s where I have fun: “how can I design this so nobody will cry when they try to read my code?”. </w:t>
+      </w:r>
+      <w:r>
+        <w:rPr>
+          <w:rFonts w:eastAsia="Noto Sans" w:cs="Noto Sans Devanagari"/>
+          <w:color w:val="auto"/>
+          <w:kern w:val="2"/>
+          <w:sz w:val="24"/>
+          <w:szCs w:val="24"/>
+          <w:lang w:val="en-US" w:eastAsia="zh-CN" w:bidi="hi-IN"/>
+        </w:rPr>
+        <w:t xml:space="preserve">Fun game, right? </w:t>
+      </w:r>
+      <w:r>
+        <w:rPr>
+          <w:rFonts w:eastAsia="Noto Sans" w:cs="Noto Sans Devanagari"/>
+          <w:color w:val="auto"/>
+          <w:kern w:val="2"/>
+          <w:sz w:val="24"/>
+          <w:szCs w:val="24"/>
+          <w:lang w:val="en-US" w:eastAsia="zh-CN" w:bidi="hi-IN"/>
+        </w:rPr>
+        <w:t>Any-who, if you’ve made it this far, thank you for your time, I hope you have a great day!</w:t>
       </w:r>
     </w:p>
     <w:p>

</xml_diff>

<commit_message>
Updated cover letter and project names
</commit_message>
<xml_diff>
--- a/www/documents/Jack_Kotheimer_Cover_Letter.docx
+++ b/www/documents/Jack_Kotheimer_Cover_Letter.docx
@@ -140,86 +140,98 @@
           <w:szCs w:val="24"/>
           <w:lang w:val="en-US" w:eastAsia="zh-CN" w:bidi="hi-IN"/>
         </w:rPr>
-        <w:t>T</w:t>
-      </w:r>
-      <w:r>
-        <w:rPr>
-          <w:rFonts w:eastAsia="Noto Sans" w:cs="Noto Sans Devanagari"/>
-          <w:color w:val="auto"/>
-          <w:kern w:val="2"/>
-          <w:sz w:val="24"/>
-          <w:szCs w:val="24"/>
-          <w:lang w:val="en-US" w:eastAsia="zh-CN" w:bidi="hi-IN"/>
-        </w:rPr>
-        <w:t>uesday,</w:t>
-      </w:r>
-      <w:r>
-        <w:rPr>
-          <w:rFonts w:eastAsia="Noto Sans" w:cs="Noto Sans Devanagari"/>
-          <w:color w:val="auto"/>
-          <w:kern w:val="2"/>
-          <w:sz w:val="24"/>
-          <w:szCs w:val="24"/>
-          <w:lang w:val="en-US" w:eastAsia="zh-CN" w:bidi="hi-IN"/>
-        </w:rPr>
-        <w:t xml:space="preserve"> October </w:t>
-      </w:r>
-      <w:r>
-        <w:rPr>
-          <w:rFonts w:eastAsia="Noto Sans" w:cs="Noto Sans Devanagari"/>
-          <w:color w:val="auto"/>
-          <w:kern w:val="2"/>
-          <w:sz w:val="24"/>
-          <w:szCs w:val="24"/>
-          <w:lang w:val="en-US" w:eastAsia="zh-CN" w:bidi="hi-IN"/>
-        </w:rPr>
-        <w:t>27</w:t>
-      </w:r>
-      <w:r>
-        <w:rPr>
-          <w:rFonts w:eastAsia="Noto Sans" w:cs="Noto Sans Devanagari"/>
-          <w:color w:val="auto"/>
-          <w:kern w:val="2"/>
-          <w:sz w:val="24"/>
-          <w:szCs w:val="24"/>
-          <w:lang w:val="en-US" w:eastAsia="zh-CN" w:bidi="hi-IN"/>
-        </w:rPr>
-        <w:t>th, 2020</w:t>
-      </w:r>
-    </w:p>
-    <w:p>
-      <w:pPr>
-        <w:pStyle w:val="Normal"/>
-        <w:bidi w:val="0"/>
-        <w:jc w:val="left"/>
-        <w:rPr/>
-      </w:pPr>
-      <w:r>
-        <w:rPr/>
-      </w:r>
-    </w:p>
-    <w:p>
-      <w:pPr>
-        <w:pStyle w:val="Normal"/>
-        <w:bidi w:val="0"/>
-        <w:jc w:val="left"/>
-        <w:rPr/>
-      </w:pPr>
-      <w:r>
-        <w:rPr>
-          <w:rFonts w:eastAsia="Noto Sans" w:cs="Noto Sans Devanagari"/>
-          <w:color w:val="auto"/>
-          <w:kern w:val="2"/>
-          <w:sz w:val="24"/>
-          <w:szCs w:val="24"/>
-          <w:lang w:val="en-US" w:eastAsia="zh-CN" w:bidi="hi-IN"/>
-        </w:rPr>
-        <w:t>Dear hiring manager</w:t>
-      </w:r>
-      <w:r>
-        <w:rPr/>
+        <w:t>Saturday, November 21</w:t>
+      </w:r>
+      <w:r>
+        <w:rPr>
+          <w:rFonts w:eastAsia="Noto Sans" w:cs="Noto Sans Devanagari"/>
+          <w:color w:val="auto"/>
+          <w:kern w:val="2"/>
+          <w:sz w:val="24"/>
+          <w:szCs w:val="24"/>
+          <w:vertAlign w:val="superscript"/>
+          <w:lang w:val="en-US" w:eastAsia="zh-CN" w:bidi="hi-IN"/>
+        </w:rPr>
+        <w:t>st</w:t>
+      </w:r>
+      <w:r>
+        <w:rPr>
+          <w:rFonts w:eastAsia="Noto Sans" w:cs="Noto Sans Devanagari"/>
+          <w:color w:val="auto"/>
+          <w:kern w:val="2"/>
+          <w:sz w:val="24"/>
+          <w:szCs w:val="24"/>
+          <w:lang w:val="en-US" w:eastAsia="zh-CN" w:bidi="hi-IN"/>
+        </w:rPr>
         <w:t>,</w:t>
       </w:r>
+      <w:r>
+        <w:rPr>
+          <w:rFonts w:eastAsia="Noto Sans" w:cs="Noto Sans Devanagari"/>
+          <w:color w:val="auto"/>
+          <w:kern w:val="2"/>
+          <w:sz w:val="24"/>
+          <w:szCs w:val="24"/>
+          <w:lang w:val="en-US" w:eastAsia="zh-CN" w:bidi="hi-IN"/>
+        </w:rPr>
+        <w:t xml:space="preserve"> 2020</w:t>
+      </w:r>
+    </w:p>
+    <w:p>
+      <w:pPr>
+        <w:pStyle w:val="Normal"/>
+        <w:bidi w:val="0"/>
+        <w:jc w:val="left"/>
+        <w:rPr/>
+      </w:pPr>
+      <w:r>
+        <w:rPr/>
+      </w:r>
+    </w:p>
+    <w:p>
+      <w:pPr>
+        <w:pStyle w:val="Normal"/>
+        <w:bidi w:val="0"/>
+        <w:jc w:val="left"/>
+        <w:rPr/>
+      </w:pPr>
+      <w:r>
+        <w:rPr>
+          <w:rFonts w:eastAsia="Noto Sans" w:cs="Noto Sans Devanagari"/>
+          <w:color w:val="auto"/>
+          <w:kern w:val="2"/>
+          <w:sz w:val="24"/>
+          <w:szCs w:val="24"/>
+          <w:lang w:val="en-US" w:eastAsia="zh-CN" w:bidi="hi-IN"/>
+        </w:rPr>
+        <w:t xml:space="preserve">Dear </w:t>
+      </w:r>
+      <w:r>
+        <w:rPr>
+          <w:rFonts w:eastAsia="Noto Sans" w:cs="Noto Sans Devanagari"/>
+          <w:color w:val="auto"/>
+          <w:kern w:val="2"/>
+          <w:sz w:val="24"/>
+          <w:szCs w:val="24"/>
+          <w:lang w:val="en-US" w:eastAsia="zh-CN" w:bidi="hi-IN"/>
+        </w:rPr>
+        <w:t>Custom Ink</w:t>
+      </w:r>
+      <w:r>
+        <w:rPr>
+          <w:rFonts w:eastAsia="Noto Sans" w:cs="Noto Sans Devanagari"/>
+          <w:color w:val="auto"/>
+          <w:kern w:val="2"/>
+          <w:sz w:val="24"/>
+          <w:szCs w:val="24"/>
+          <w:lang w:val="en-US" w:eastAsia="zh-CN" w:bidi="hi-IN"/>
+        </w:rPr>
+        <w:t xml:space="preserve"> hiring manager</w:t>
+      </w:r>
+      <w:r>
+        <w:rPr/>
+        <w:t>,</w:t>
+      </w:r>
     </w:p>
     <w:p>
       <w:pPr>
@@ -259,117 +271,42 @@
           <w:szCs w:val="24"/>
           <w:lang w:val="en-US" w:eastAsia="zh-CN" w:bidi="hi-IN"/>
         </w:rPr>
-        <w:t>I identify as a punk nerd</w:t>
-      </w:r>
-      <w:r>
-        <w:rPr>
-          <w:rFonts w:eastAsia="Noto Sans" w:cs="Noto Sans Devanagari"/>
-          <w:color w:val="auto"/>
-          <w:kern w:val="2"/>
-          <w:sz w:val="24"/>
-          <w:szCs w:val="24"/>
-          <w:lang w:val="en-US" w:eastAsia="zh-CN" w:bidi="hi-IN"/>
-        </w:rPr>
-        <w:t xml:space="preserve">. </w:t>
-      </w:r>
-      <w:r>
-        <w:rPr>
-          <w:rFonts w:eastAsia="Noto Sans" w:cs="Noto Sans Devanagari"/>
-          <w:color w:val="auto"/>
-          <w:kern w:val="2"/>
-          <w:sz w:val="24"/>
-          <w:szCs w:val="24"/>
-          <w:lang w:val="en-US" w:eastAsia="zh-CN" w:bidi="hi-IN"/>
-        </w:rPr>
-        <w:t xml:space="preserve">Want to know whats blasting through my headphones while I’m trying to meet deadlines at 4:00 am? Probably Blink-182 or the Offspring or something. </w:t>
-      </w:r>
-      <w:r>
-        <w:rPr>
-          <w:rFonts w:eastAsia="Noto Sans" w:cs="Noto Sans Devanagari"/>
-          <w:color w:val="auto"/>
-          <w:kern w:val="2"/>
-          <w:sz w:val="24"/>
-          <w:szCs w:val="24"/>
-          <w:lang w:val="en-US" w:eastAsia="zh-CN" w:bidi="hi-IN"/>
-        </w:rPr>
-        <w:t xml:space="preserve">After I finish that task, I’ll hop on a drum kit or a skateboard and let out some stress. Why choose those activities to fill my time? So I can think about the problems I need to solve behind this monitor. </w:t>
-      </w:r>
-      <w:r>
-        <w:rPr>
-          <w:rFonts w:eastAsia="Noto Sans" w:cs="Noto Sans Devanagari"/>
-          <w:color w:val="auto"/>
-          <w:kern w:val="2"/>
-          <w:sz w:val="24"/>
-          <w:szCs w:val="24"/>
-          <w:lang w:val="en-US" w:eastAsia="zh-CN" w:bidi="hi-IN"/>
-        </w:rPr>
+        <w:t>I</w:t>
+      </w:r>
+      <w:r>
+        <w:rPr>
+          <w:rFonts w:eastAsia="Noto Sans" w:cs="Noto Sans Devanagari"/>
+          <w:color w:val="auto"/>
+          <w:kern w:val="2"/>
+          <w:sz w:val="24"/>
+          <w:szCs w:val="24"/>
+          <w:lang w:val="en-US" w:eastAsia="zh-CN" w:bidi="hi-IN"/>
+        </w:rPr>
+        <w:t xml:space="preserve"> </w:t>
+      </w:r>
+      <w:r>
+        <w:rPr>
+          <w:rFonts w:eastAsia="Noto Sans" w:cs="Noto Sans Devanagari"/>
+          <w:color w:val="auto"/>
+          <w:kern w:val="2"/>
+          <w:sz w:val="24"/>
+          <w:szCs w:val="24"/>
+          <w:lang w:val="en-US" w:eastAsia="zh-CN" w:bidi="hi-IN"/>
+        </w:rPr>
+        <w:t xml:space="preserve">enjoy science and punk culture. In my free time, I like to play drums along with Blink-182 songs and skateboard around parking lots. Why those activities? Because why not! Also they allow me time to </w:t>
+      </w:r>
+      <w:r>
+        <w:rPr>
+          <w:rFonts w:eastAsia="Noto Sans" w:cs="Noto Sans Devanagari"/>
+          <w:color w:val="auto"/>
+          <w:kern w:val="2"/>
+          <w:sz w:val="24"/>
+          <w:szCs w:val="24"/>
+          <w:lang w:val="en-US" w:eastAsia="zh-CN" w:bidi="hi-IN"/>
+        </w:rPr>
+        <w:t xml:space="preserve">think about the problems I need to solve behind this monitor. </w:t>
         <w:softHyphen/>
-      </w:r>
-      <w:r>
-        <w:rPr>
-          <w:rFonts w:eastAsia="Noto Sans" w:cs="Noto Sans Devanagari"/>
-          <w:color w:val="auto"/>
-          <w:kern w:val="2"/>
-          <w:sz w:val="24"/>
-          <w:szCs w:val="24"/>
-          <w:lang w:val="en-US" w:eastAsia="zh-CN" w:bidi="hi-IN"/>
-        </w:rPr>
-        <w:t xml:space="preserve">Getting lost in thought is like 50% of my existence. Solving those problems is </w:t>
-      </w:r>
-      <w:r>
-        <w:rPr>
-          <w:rFonts w:eastAsia="Noto Sans" w:cs="Noto Sans Devanagari"/>
-          <w:color w:val="auto"/>
-          <w:kern w:val="2"/>
-          <w:sz w:val="24"/>
-          <w:szCs w:val="24"/>
-          <w:lang w:val="en-US" w:eastAsia="zh-CN" w:bidi="hi-IN"/>
-        </w:rPr>
-        <w:t xml:space="preserve">like a game to me. Not just the whole ~getting it to work properly~ part, but the part where other people have to read, understand, and maintain </w:t>
-      </w:r>
-      <w:r>
-        <w:rPr>
-          <w:rFonts w:eastAsia="Noto Sans" w:cs="Noto Sans Devanagari"/>
-          <w:color w:val="auto"/>
-          <w:kern w:val="2"/>
-          <w:sz w:val="24"/>
-          <w:szCs w:val="24"/>
-          <w:lang w:val="en-US" w:eastAsia="zh-CN" w:bidi="hi-IN"/>
-        </w:rPr>
-        <w:t>my work</w:t>
-      </w:r>
-      <w:r>
-        <w:rPr>
-          <w:rFonts w:eastAsia="Noto Sans" w:cs="Noto Sans Devanagari"/>
-          <w:color w:val="auto"/>
-          <w:kern w:val="2"/>
-          <w:sz w:val="24"/>
-          <w:szCs w:val="24"/>
-          <w:lang w:val="en-US" w:eastAsia="zh-CN" w:bidi="hi-IN"/>
-        </w:rPr>
-        <w:t xml:space="preserve">. That’s the real challenge, and that’s where I have fun: “how can I design this so nobody will cry when they try to read my code?”. </w:t>
-      </w:r>
-      <w:r>
-        <w:rPr>
-          <w:rFonts w:eastAsia="Noto Sans" w:cs="Noto Sans Devanagari"/>
-          <w:color w:val="auto"/>
-          <w:kern w:val="2"/>
-          <w:sz w:val="24"/>
-          <w:szCs w:val="24"/>
-          <w:lang w:val="en-US" w:eastAsia="zh-CN" w:bidi="hi-IN"/>
-        </w:rPr>
-        <w:t xml:space="preserve">Fun game, right? </w:t>
-      </w:r>
-      <w:r>
-        <w:rPr>
-          <w:rFonts w:eastAsia="Noto Sans" w:cs="Noto Sans Devanagari"/>
-          <w:color w:val="auto"/>
-          <w:kern w:val="2"/>
-          <w:sz w:val="24"/>
-          <w:szCs w:val="24"/>
-          <w:lang w:val="en-US" w:eastAsia="zh-CN" w:bidi="hi-IN"/>
-        </w:rPr>
-        <w:t>Any-who, if you’ve made it this far, thank you for your time, I hope you have a great day!</w:t>
+        <w:t>Getting lost in thought is like 50% of my existence. Solving those problems is like a game to me. Not just the whole ~getting it to work properly~ part, but the part where other people have to read, understand, and maintain my work. That’s the real challenge, and that’s where I have fun: “how can I design this so nobody will cry when they try to read my code?”. Fun game, right? Any-who, if you’ve made it this far, thank you for your time, I hope you have a great day!</w:t>
       </w:r>
     </w:p>
     <w:p>

</xml_diff>